<commit_message>
review/20241019/version_15 -m "오늘자 프로젝트 진행사항"
</commit_message>
<xml_diff>
--- a/프로젝트 후기/프로젝트일지(현호성).docx
+++ b/프로젝트 후기/프로젝트일지(현호성).docx
@@ -39,15 +39,7 @@
     </w:p>
     <w:p>
       <w:r>
-        <w:t xml:space="preserve">400 즉 주소를 </w:t>
-      </w:r>
-      <w:proofErr w:type="spellStart"/>
-      <w:r>
-        <w:t>못찾는</w:t>
-      </w:r>
-      <w:proofErr w:type="spellEnd"/>
-      <w:r>
-        <w:t xml:space="preserve"> 문제가 발생하였고 alert으로 계속 확인했을 때는 .value 시에 값이 제대로 읽히는 것 까지 확인하였습니다. 하지만 </w:t>
+        <w:t xml:space="preserve">400 즉 주소를 못찾는 문제가 발생하였고 alert으로 계속 확인했을 때는 .value 시에 값이 제대로 읽히는 것 까지 확인하였습니다. 하지만 </w:t>
       </w:r>
     </w:p>
     <w:p>
@@ -69,23 +61,7 @@
         <w:t>해결</w:t>
       </w:r>
       <w:r>
-        <w:t xml:space="preserve"> 방법은 자바스크립트가 블록 </w:t>
-      </w:r>
-      <w:proofErr w:type="spellStart"/>
-      <w:r>
-        <w:t>스코프인</w:t>
-      </w:r>
-      <w:proofErr w:type="spellEnd"/>
-      <w:r>
-        <w:t xml:space="preserve"> 것을 깜빡하고 있었고 </w:t>
-      </w:r>
-      <w:proofErr w:type="spellStart"/>
-      <w:r>
-        <w:t>이벤트리스너</w:t>
-      </w:r>
-      <w:proofErr w:type="spellEnd"/>
-      <w:r>
-        <w:t xml:space="preserve"> 안에서는 초기값을 가진다는 것을 생각해냈습니다.</w:t>
+        <w:t xml:space="preserve"> 방법은 자바스크립트가 블록 스코프인 것을 깜빡하고 있었고 이벤트리스너 안에서는 초기값을 가진다는 것을 생각해냈습니다.</w:t>
       </w:r>
     </w:p>
     <w:p>
@@ -96,15 +72,7 @@
         <w:t>그래서</w:t>
       </w:r>
       <w:r>
-        <w:t xml:space="preserve"> 주소로 읽을 값을 </w:t>
-      </w:r>
-      <w:proofErr w:type="spellStart"/>
-      <w:r>
-        <w:t>이벤트리스너</w:t>
-      </w:r>
-      <w:proofErr w:type="spellEnd"/>
-      <w:r>
-        <w:t xml:space="preserve"> 안에서 정의하였고 스프링 부트에서 데이터가 정확하게 전송되는 것을 확인할 수 있었습니다.</w:t>
+        <w:t xml:space="preserve"> 주소로 읽을 값을 이벤트리스너 안에서 정의하였고 스프링 부트에서 데이터가 정확하게 전송되는 것을 확인할 수 있었습니다.</w:t>
       </w:r>
     </w:p>
     <w:p/>
@@ -115,44 +83,18 @@
     </w:p>
     <w:p>
       <w:r>
-        <w:t xml:space="preserve">fetch 문제를 해결하였으나 @PostMapping를 사용하는 함수에 </w:t>
-      </w:r>
-      <w:proofErr w:type="spellStart"/>
-      <w:r>
-        <w:t>레포지토리에서</w:t>
-      </w:r>
-      <w:proofErr w:type="spellEnd"/>
-      <w:r>
-        <w:t xml:space="preserve"> id 값을 </w:t>
-      </w:r>
-      <w:proofErr w:type="spellStart"/>
-      <w:r>
-        <w:t>못찾는</w:t>
-      </w:r>
-      <w:proofErr w:type="spellEnd"/>
-      <w:r>
-        <w:t xml:space="preserve"> 문제가 발생하였습니다. fetch에서 중복을</w:t>
-      </w:r>
-    </w:p>
-    <w:p>
-      <w:proofErr w:type="spellStart"/>
+        <w:t>fetch 문제를 해결하였으나 @PostMapping를 사용하는 함수에 레포지토리에서 id 값을 못찾는 문제가 발생하였습니다. fetch에서 중복을</w:t>
+      </w:r>
+    </w:p>
+    <w:p>
       <w:r>
         <w:rPr>
           <w:rFonts w:hint="eastAsia"/>
         </w:rPr>
         <w:t>찾기위해</w:t>
       </w:r>
-      <w:proofErr w:type="spellEnd"/>
-      <w:r>
-        <w:t xml:space="preserve"> 유저 아이디를 전송했고 </w:t>
-      </w:r>
-      <w:proofErr w:type="spellStart"/>
-      <w:r>
-        <w:t>레포지토리는</w:t>
-      </w:r>
-      <w:proofErr w:type="spellEnd"/>
-      <w:r>
-        <w:t xml:space="preserve"> String 타입으로 저장되었기 때문에 String 타입으로 받았으나 JSON 형식으로 전송되기</w:t>
+      <w:r>
+        <w:t xml:space="preserve"> 유저 아이디를 전송했고 레포지토리는 String 타입으로 저장되었기 때문에 String 타입으로 받았으나 JSON 형식으로 전송되기</w:t>
       </w:r>
     </w:p>
     <w:p>
@@ -163,33 +105,12 @@
         <w:t>때문에</w:t>
       </w:r>
       <w:r>
-        <w:t xml:space="preserve"> 문제가 발생하였습니다. 그래서 찾아본 결과 JSON으로 오기 때문에 한번 파싱 작업을 </w:t>
-      </w:r>
-      <w:proofErr w:type="spellStart"/>
-      <w:r>
-        <w:t>해야한다는</w:t>
-      </w:r>
-      <w:proofErr w:type="spellEnd"/>
-      <w:r>
-        <w:t xml:space="preserve"> 것을 알게 되었습니다. 그래서</w:t>
-      </w:r>
-    </w:p>
-    <w:p>
-      <w:proofErr w:type="spellStart"/>
-      <w:r>
-        <w:t>finduser</w:t>
-      </w:r>
-      <w:proofErr w:type="spellEnd"/>
-      <w:r>
-        <w:t xml:space="preserve">(@RequestBody </w:t>
-      </w:r>
-      <w:proofErr w:type="spellStart"/>
-      <w:r>
-        <w:t>UserDTO</w:t>
-      </w:r>
-      <w:proofErr w:type="spellEnd"/>
-      <w:r>
-        <w:t xml:space="preserve"> users) 로 DTO 형식으로 변경하자 아이디 값을 찾을 수 있었습니다.</w:t>
+        <w:t xml:space="preserve"> 문제가 발생하였습니다. 그래서 찾아본 결과 JSON으로 오기 때문에 한번 파싱 작업을 해야한다는 것을 알게 되었습니다. 그래서</w:t>
+      </w:r>
+    </w:p>
+    <w:p>
+      <w:r>
+        <w:t>finduser(@RequestBody UserDTO users) 로 DTO 형식으로 변경하자 아이디 값을 찾을 수 있었습니다.</w:t>
       </w:r>
     </w:p>
     <w:p/>
@@ -206,31 +127,7 @@
         <w:t>스프링</w:t>
       </w:r>
       <w:r>
-        <w:t xml:space="preserve"> </w:t>
-      </w:r>
-      <w:proofErr w:type="spellStart"/>
-      <w:r>
-        <w:t>시큐리티를</w:t>
-      </w:r>
-      <w:proofErr w:type="spellEnd"/>
-      <w:r>
-        <w:t xml:space="preserve"> 구현하는 과정에서 </w:t>
-      </w:r>
-      <w:proofErr w:type="spellStart"/>
-      <w:r>
-        <w:t>스프링부트를</w:t>
-      </w:r>
-      <w:proofErr w:type="spellEnd"/>
-      <w:r>
-        <w:t xml:space="preserve"> 공부하며 배운 내용으로 구현하였는데 스프링 </w:t>
-      </w:r>
-      <w:proofErr w:type="spellStart"/>
-      <w:r>
-        <w:t>시큐리티가</w:t>
-      </w:r>
-      <w:proofErr w:type="spellEnd"/>
-      <w:r>
-        <w:t xml:space="preserve"> 제대로 동작하지 않아서</w:t>
+        <w:t xml:space="preserve"> 시큐리티를 구현하는 과정에서 스프링부트를 공부하며 배운 내용으로 구현하였는데 스프링 시큐리티가 제대로 동작하지 않아서</w:t>
       </w:r>
     </w:p>
     <w:p>
@@ -253,34 +150,13 @@
         <w:t>문제가</w:t>
       </w:r>
       <w:r>
-        <w:t xml:space="preserve"> </w:t>
-      </w:r>
-      <w:proofErr w:type="spellStart"/>
-      <w:r>
-        <w:t>발생하게된</w:t>
-      </w:r>
-      <w:proofErr w:type="spellEnd"/>
-      <w:r>
-        <w:t xml:space="preserve"> 이유는 sign.html 페이지를 만들고 form 태그에서 action="/login" 으로 했고 찾아본 결과로도 sign.html로 하고</w:t>
-      </w:r>
-    </w:p>
-    <w:p>
-      <w:r>
-        <w:t xml:space="preserve">action은 "/login"을 해도 문제가 없다 였습니다. 해결한 것은 action="/sign"으로 변경하고 아이디와 패스워드를 </w:t>
-      </w:r>
-      <w:proofErr w:type="spellStart"/>
-      <w:r>
-        <w:t>member_id</w:t>
-      </w:r>
-      <w:proofErr w:type="spellEnd"/>
-      <w:r>
-        <w:t xml:space="preserve">, </w:t>
-      </w:r>
-      <w:proofErr w:type="spellStart"/>
-      <w:r>
-        <w:t>member_password</w:t>
-      </w:r>
-      <w:proofErr w:type="spellEnd"/>
+        <w:t xml:space="preserve"> 발생하게된 이유는 sign.html 페이지를 만들고 form 태그에서 action="/login" 으로 했고 찾아본 결과로도 sign.html로 하고</w:t>
+      </w:r>
+    </w:p>
+    <w:p>
+      <w:r>
+        <w:t>action은 "/login"을 해도 문제가 없다 였습니다. 해결한 것은 action="/sign"으로 변경하고 아이디와 패스워드를 member_id, member_password</w:t>
+      </w:r>
     </w:p>
     <w:p>
       <w:r>
@@ -376,35 +252,7 @@
         <w:rPr>
           <w:rFonts w:hint="eastAsia"/>
         </w:rPr>
-        <w:t xml:space="preserve">Board 엔티티 클래스에 Id는 </w:t>
-      </w:r>
-      <w:proofErr w:type="spellStart"/>
-      <w:r>
-        <w:rPr>
-          <w:rFonts w:hint="eastAsia"/>
-        </w:rPr>
-        <w:t>board_id</w:t>
-      </w:r>
-      <w:proofErr w:type="spellEnd"/>
-      <w:r>
-        <w:rPr>
-          <w:rFonts w:hint="eastAsia"/>
-        </w:rPr>
-        <w:t xml:space="preserve"> </w:t>
-      </w:r>
-      <w:proofErr w:type="spellStart"/>
-      <w:r>
-        <w:rPr>
-          <w:rFonts w:hint="eastAsia"/>
-        </w:rPr>
-        <w:t>이런식으로</w:t>
-      </w:r>
-      <w:proofErr w:type="spellEnd"/>
-      <w:r>
-        <w:rPr>
-          <w:rFonts w:hint="eastAsia"/>
-        </w:rPr>
-        <w:t xml:space="preserve"> 작성하였는데 이런 경우에는 JPA가 매핑을 하지 못해 오류가 발생하였습니다. 이를 해결하기 위해 각 테이블의 기본키는 id로 선언하고 @Column(name=</w:t>
+        <w:t>Board 엔티티 클래스에 Id는 board_id 이런식으로 작성하였는데 이런 경우에는 JPA가 매핑을 하지 못해 오류가 발생하였습니다. 이를 해결하기 위해 각 테이블의 기본키는 id로 선언하고 @Column(name=</w:t>
       </w:r>
       <w:r>
         <w:t>”</w:t>
@@ -413,14 +261,7 @@
         <w:rPr>
           <w:rFonts w:hint="eastAsia"/>
         </w:rPr>
-        <w:t xml:space="preserve">데이터베이스 테이블 </w:t>
-      </w:r>
-      <w:proofErr w:type="spellStart"/>
-      <w:r>
-        <w:rPr>
-          <w:rFonts w:hint="eastAsia"/>
-        </w:rPr>
-        <w:t>기본</w:t>
+        <w:t>데이터베이스 테이블 기본</w:t>
       </w:r>
       <w:r>
         <w:rPr>
@@ -429,7 +270,6 @@
         <w:lastRenderedPageBreak/>
         <w:t>키명</w:t>
       </w:r>
-      <w:proofErr w:type="spellEnd"/>
       <w:r>
         <w:t>”</w:t>
       </w:r>
@@ -1262,7 +1102,7 @@
           <w:noProof/>
         </w:rPr>
         <w:drawing>
-          <wp:inline distT="0" distB="0" distL="0" distR="0" wp14:anchorId="54AE5765" wp14:editId="4F88F661">
+          <wp:inline distT="0" distB="0" distL="0" distR="0" wp14:anchorId="54AE5765" wp14:editId="0D7CA8BB">
             <wp:extent cx="5725160" cy="3100705"/>
             <wp:effectExtent l="0" t="0" r="8890" b="4445"/>
             <wp:docPr id="1002180832" name="그림 2"/>
@@ -1322,7 +1162,7 @@
           <w:noProof/>
         </w:rPr>
         <w:drawing>
-          <wp:inline distT="0" distB="0" distL="0" distR="0" wp14:anchorId="76752022" wp14:editId="5CA5610C">
+          <wp:inline distT="0" distB="0" distL="0" distR="0" wp14:anchorId="76752022" wp14:editId="4EB84004">
             <wp:extent cx="5725160" cy="3100705"/>
             <wp:effectExtent l="0" t="0" r="8890" b="4445"/>
             <wp:docPr id="556141708" name="그림 1"/>
@@ -1403,7 +1243,6 @@
     <w:p>
       <w:pPr>
         <w:rPr>
-          <w:rFonts w:hint="eastAsia"/>
           <w:noProof/>
         </w:rPr>
       </w:pPr>
@@ -1413,6 +1252,28 @@
           <w:noProof/>
         </w:rPr>
         <w:t>부트스트랩으로 어느정도 디자인이 완료되어 구현하지 않았던 아이디 찾기 기능에 형태를 구현하였습니다.</w:t>
+      </w:r>
+    </w:p>
+    <w:p>
+      <w:pPr>
+        <w:rPr>
+          <w:noProof/>
+        </w:rPr>
+      </w:pPr>
+    </w:p>
+    <w:p>
+      <w:pPr>
+        <w:rPr>
+          <w:rFonts w:hint="eastAsia"/>
+          <w:noProof/>
+        </w:rPr>
+      </w:pPr>
+      <w:r>
+        <w:rPr>
+          <w:rFonts w:hint="eastAsia"/>
+          <w:noProof/>
+        </w:rPr>
+        <w:t>아이디를 찾는 기능을 구현하였는데 이메일만 있어도 아이디가 찾기가 가능해서 이메일로 아이디 찾기 따로 전화번호로 아이디 찾기 따로 해서 서로 같으면 아이디를 출력하는 기능으로 구현할 지 고민했습니다. 조원과의 회의를 하고 난 뒤에 정해질 것 같습니다.</w:t>
       </w:r>
     </w:p>
     <w:sectPr>

</xml_diff>